<commit_message>
:books: docs: Atualizaçao do sql
</commit_message>
<xml_diff>
--- a/utilitarios/ajudas_angular_banco.docx
+++ b/utilitarios/ajudas_angular_banco.docx
@@ -59,7 +59,17 @@
       </w:pPr>
       <w:r>
         <w:rPr/>
-        <w:t>npm install @angular/core@15.2.1</w:t>
+        <w:t>npm install @angular/core@15.2.1 –legacy-peer-deps</w:t>
+      </w:r>
+    </w:p>
+    <w:p>
+      <w:pPr>
+        <w:pStyle w:val="Normal"/>
+        <w:rPr/>
+      </w:pPr>
+      <w:r>
+        <w:rPr/>
+        <w:t>npm install -g @angular/cli</w:t>
       </w:r>
     </w:p>
     <w:p>
@@ -509,6 +519,7 @@
     <w:qFormat/>
     <w:pPr>
       <w:widowControl/>
+      <w:suppressAutoHyphens w:val="true"/>
       <w:bidi w:val="0"/>
       <w:spacing w:lineRule="auto" w:line="259" w:before="0" w:after="160"/>
       <w:jc w:val="left"/>

</xml_diff>

<commit_message>
:books: docs: Atualizaçao da pasta utilitarios
</commit_message>
<xml_diff>
--- a/utilitarios/ajudas_angular_banco.docx
+++ b/utilitarios/ajudas_angular_banco.docx
@@ -9,27 +9,67 @@
       </w:pPr>
       <w:r>
         <w:rPr/>
-        <w:t>Angular</w:t>
-      </w:r>
-    </w:p>
-    <w:p>
-      <w:pPr>
-        <w:pStyle w:val="Normal"/>
-        <w:rPr/>
-      </w:pPr>
-      <w:r>
-        <w:rPr/>
-        <w:t>node v18.16.0</w:t>
-      </w:r>
-    </w:p>
-    <w:p>
-      <w:pPr>
-        <w:pStyle w:val="Normal"/>
-        <w:rPr/>
-      </w:pPr>
-      <w:r>
-        <w:rPr/>
-        <w:t>npm install --legacy-peer-deps</w:t>
+        <w:t>Instalar node v18.16.0</w:t>
+      </w:r>
+    </w:p>
+    <w:p>
+      <w:pPr>
+        <w:pStyle w:val="Normal"/>
+        <w:rPr/>
+      </w:pPr>
+      <w:r>
+        <w:rPr/>
+        <w:t>vs code run as adm</w:t>
+      </w:r>
+    </w:p>
+    <w:p>
+      <w:pPr>
+        <w:pStyle w:val="Normal"/>
+        <w:rPr/>
+      </w:pPr>
+      <w:r>
+        <w:rPr/>
+        <w:t>terminal</w:t>
+      </w:r>
+    </w:p>
+    <w:p>
+      <w:pPr>
+        <w:pStyle w:val="Normal"/>
+        <w:rPr/>
+      </w:pPr>
+      <w:r>
+        <w:rPr/>
+        <w:t>npm install -g @angular/cli</w:t>
+      </w:r>
+    </w:p>
+    <w:p>
+      <w:pPr>
+        <w:pStyle w:val="Normal"/>
+        <w:rPr/>
+      </w:pPr>
+      <w:r>
+        <w:rPr/>
+        <w:t>npm install –legacy-peer-deps</w:t>
+      </w:r>
+    </w:p>
+    <w:p>
+      <w:pPr>
+        <w:pStyle w:val="Normal"/>
+        <w:rPr/>
+      </w:pPr>
+      <w:r>
+        <w:rPr/>
+        <w:t>npm install @angular/core@15.2.1 --force</w:t>
+      </w:r>
+    </w:p>
+    <w:p>
+      <w:pPr>
+        <w:pStyle w:val="Normal"/>
+        <w:rPr/>
+      </w:pPr>
+      <w:r>
+        <w:rPr/>
+        <w:t>npm install @angular/core@15.2.1 –legacy-peer-deps</w:t>
       </w:r>
     </w:p>
     <w:p>
@@ -49,26 +89,6 @@
       </w:pPr>
       <w:r>
         <w:rPr/>
-        <w:t>ng serve --open</w:t>
-      </w:r>
-    </w:p>
-    <w:p>
-      <w:pPr>
-        <w:pStyle w:val="Normal"/>
-        <w:rPr/>
-      </w:pPr>
-      <w:r>
-        <w:rPr/>
-        <w:t>npm install @angular/core@15.2.1 –legacy-peer-deps</w:t>
-      </w:r>
-    </w:p>
-    <w:p>
-      <w:pPr>
-        <w:pStyle w:val="Normal"/>
-        <w:rPr/>
-      </w:pPr>
-      <w:r>
-        <w:rPr/>
         <w:t>npm install -g @angular/cli</w:t>
       </w:r>
     </w:p>
@@ -80,6 +100,25 @@
       <w:r>
         <w:rPr/>
         <w:t>npm install primeng –force</w:t>
+      </w:r>
+    </w:p>
+    <w:p>
+      <w:pPr>
+        <w:pStyle w:val="Normal"/>
+        <w:rPr/>
+      </w:pPr>
+      <w:r>
+        <w:rPr/>
+        <w:t>ng serve –open</w:t>
+      </w:r>
+    </w:p>
+    <w:p>
+      <w:pPr>
+        <w:pStyle w:val="Normal"/>
+        <w:rPr/>
+      </w:pPr>
+      <w:r>
+        <w:rPr/>
       </w:r>
     </w:p>
     <w:p>

</xml_diff>

<commit_message>
:sparkles: feat: asteca form
</commit_message>
<xml_diff>
--- a/utilitarios/ajudas_angular_banco.docx
+++ b/utilitarios/ajudas_angular_banco.docx
@@ -110,6 +110,15 @@
       <w:r>
         <w:rPr/>
         <w:t>ng serve –open</w:t>
+      </w:r>
+    </w:p>
+    <w:p>
+      <w:pPr>
+        <w:pStyle w:val="Normal"/>
+        <w:rPr/>
+      </w:pPr>
+      <w:r>
+        <w:rPr/>
       </w:r>
     </w:p>
     <w:p>

</xml_diff>

<commit_message>
:sparkles: feat: asteca motivos.
</commit_message>
<xml_diff>
--- a/utilitarios/ajudas_angular_banco.docx
+++ b/utilitarios/ajudas_angular_banco.docx
@@ -5,6 +5,27 @@
     <w:p>
       <w:pPr>
         <w:pStyle w:val="Normal"/>
+        <w:jc w:val="center"/>
+        <w:rPr/>
+      </w:pPr>
+      <w:r>
+        <w:rPr/>
+      </w:r>
+    </w:p>
+    <w:p>
+      <w:pPr>
+        <w:pStyle w:val="Normal"/>
+        <w:jc w:val="center"/>
+        <w:rPr/>
+      </w:pPr>
+      <w:r>
+        <w:rPr/>
+        <w:t>Node e Angular</w:t>
+      </w:r>
+    </w:p>
+    <w:p>
+      <w:pPr>
+        <w:pStyle w:val="Normal"/>
         <w:rPr/>
       </w:pPr>
       <w:r>
@@ -115,28 +136,208 @@
     <w:p>
       <w:pPr>
         <w:pStyle w:val="Normal"/>
-        <w:rPr/>
-      </w:pPr>
-      <w:r>
-        <w:rPr/>
-      </w:r>
-    </w:p>
-    <w:p>
-      <w:pPr>
-        <w:pStyle w:val="Normal"/>
-        <w:rPr/>
-      </w:pPr>
-      <w:r>
-        <w:rPr/>
-      </w:r>
-    </w:p>
-    <w:p>
-      <w:pPr>
-        <w:pStyle w:val="Normal"/>
-        <w:rPr/>
-      </w:pPr>
-      <w:r>
-        <w:rPr/>
+        <w:jc w:val="center"/>
+        <w:rPr/>
+      </w:pPr>
+      <w:r>
+        <w:rPr/>
+        <w:t>*****************************************************************************</w:t>
+      </w:r>
+    </w:p>
+    <w:p>
+      <w:pPr>
+        <w:pStyle w:val="Normal"/>
+        <w:jc w:val="center"/>
+        <w:rPr/>
+      </w:pPr>
+      <w:r>
+        <w:rPr/>
+        <w:t>Servidor AWS</w:t>
+      </w:r>
+    </w:p>
+    <w:p>
+      <w:pPr>
+        <w:pStyle w:val="Normal"/>
+        <w:rPr/>
+      </w:pPr>
+      <w:r>
+        <w:rPr/>
+        <w:t>servidor – 18.230.196.244</w:t>
+      </w:r>
+    </w:p>
+    <w:p>
+      <w:pPr>
+        <w:pStyle w:val="Normal"/>
+        <w:rPr/>
+      </w:pPr>
+      <w:r>
+        <w:rPr/>
+        <w:t>security Groups – rules – port 5433</w:t>
+      </w:r>
+    </w:p>
+    <w:p>
+      <w:pPr>
+        <w:pStyle w:val="Normal"/>
+        <w:rPr/>
+      </w:pPr>
+      <w:r>
+        <w:rPr/>
+      </w:r>
+    </w:p>
+    <w:p>
+      <w:pPr>
+        <w:pStyle w:val="Normal"/>
+        <w:jc w:val="center"/>
+        <w:rPr/>
+      </w:pPr>
+      <w:r>
+        <w:rPr/>
+        <w:t>*****************************************************************************</w:t>
+      </w:r>
+    </w:p>
+    <w:p>
+      <w:pPr>
+        <w:pStyle w:val="Normal"/>
+        <w:jc w:val="center"/>
+        <w:rPr/>
+      </w:pPr>
+      <w:r>
+        <w:rPr/>
+        <w:t>TomCat</w:t>
+      </w:r>
+    </w:p>
+    <w:p>
+      <w:pPr>
+        <w:pStyle w:val="Normal"/>
+        <w:rPr/>
+      </w:pPr>
+      <w:r>
+        <w:rPr/>
+        <w:t>sudo apt install openjdk-17-jdk</w:t>
+      </w:r>
+    </w:p>
+    <w:p>
+      <w:pPr>
+        <w:pStyle w:val="Normal"/>
+        <w:rPr/>
+      </w:pPr>
+      <w:r>
+        <w:rPr/>
+        <w:t>sudo apt install tomcat9</w:t>
+      </w:r>
+    </w:p>
+    <w:p>
+      <w:pPr>
+        <w:pStyle w:val="Normal"/>
+        <w:rPr/>
+      </w:pPr>
+      <w:r>
+        <w:rPr/>
+        <w:t>sudo systemctl start tomcat9</w:t>
+      </w:r>
+    </w:p>
+    <w:p>
+      <w:pPr>
+        <w:pStyle w:val="Normal"/>
+        <w:rPr/>
+      </w:pPr>
+      <w:r>
+        <w:rPr/>
+        <w:t>sudo update-java-alternatives -l</w:t>
+      </w:r>
+    </w:p>
+    <w:p>
+      <w:pPr>
+        <w:pStyle w:val="Normal"/>
+        <w:rPr/>
+      </w:pPr>
+      <w:r>
+        <w:rPr/>
+        <w:t>sudo nano /lib/systemd/system/tomcat9.service</w:t>
+      </w:r>
+    </w:p>
+    <w:p>
+      <w:pPr>
+        <w:pStyle w:val="Normal"/>
+        <w:rPr/>
+      </w:pPr>
+      <w:r>
+        <w:rPr/>
+        <w:t>Locate the Environment line in the file, which sets the environment variables for the Tomcat service. Add the following line below the other Environment entries:</w:t>
+      </w:r>
+    </w:p>
+    <w:p>
+      <w:pPr>
+        <w:pStyle w:val="Normal"/>
+        <w:rPr/>
+      </w:pPr>
+      <w:r>
+        <w:rPr/>
+        <w:t>Environment="JAVA_HOME=/usr/lib/jvm/java-1.17.0-openjdk-amd64"</w:t>
+      </w:r>
+    </w:p>
+    <w:p>
+      <w:pPr>
+        <w:pStyle w:val="Normal"/>
+        <w:rPr/>
+      </w:pPr>
+      <w:r>
+        <w:rPr/>
+        <w:t>sudo systemctl daemon-reload</w:t>
+      </w:r>
+    </w:p>
+    <w:p>
+      <w:pPr>
+        <w:pStyle w:val="Normal"/>
+        <w:rPr/>
+      </w:pPr>
+      <w:r>
+        <w:rPr/>
+        <w:t>sudo systemctl restart tomcat9</w:t>
+      </w:r>
+    </w:p>
+    <w:p>
+      <w:pPr>
+        <w:pStyle w:val="Normal"/>
+        <w:rPr/>
+      </w:pPr>
+      <w:r>
+        <w:rPr/>
+        <w:t>sudo systemctl status tomcat9</w:t>
+      </w:r>
+    </w:p>
+    <w:p>
+      <w:pPr>
+        <w:pStyle w:val="Normal"/>
+        <w:rPr/>
+      </w:pPr>
+      <w:hyperlink r:id="rId3">
+        <w:r>
+          <w:rPr>
+            <w:rStyle w:val="InternetLink"/>
+          </w:rPr>
+          <w:t>http://18.230.196.244:8080</w:t>
+        </w:r>
+      </w:hyperlink>
+    </w:p>
+    <w:p>
+      <w:pPr>
+        <w:pStyle w:val="Normal"/>
+        <w:rPr/>
+      </w:pPr>
+      <w:r>
+        <w:rPr/>
+      </w:r>
+    </w:p>
+    <w:p>
+      <w:pPr>
+        <w:pStyle w:val="Normal"/>
+        <w:jc w:val="center"/>
+        <w:rPr/>
+      </w:pPr>
+      <w:r>
+        <w:rPr/>
+        <w:t>*****************************************************************************</w:t>
       </w:r>
     </w:p>
     <w:p>
@@ -145,11 +346,1039 @@
         <w:widowControl/>
         <w:bidi w:val="0"/>
         <w:spacing w:lineRule="auto" w:line="259" w:before="0" w:after="160"/>
-        <w:jc w:val="left"/>
-        <w:rPr/>
-      </w:pPr>
-      <w:r>
-        <w:rPr/>
+        <w:jc w:val="center"/>
+        <w:rPr/>
+      </w:pPr>
+      <w:r>
+        <w:rPr/>
+        <w:t>Maven</w:t>
+      </w:r>
+    </w:p>
+    <w:p>
+      <w:pPr>
+        <w:pStyle w:val="Normal"/>
+        <w:widowControl/>
+        <w:bidi w:val="0"/>
+        <w:spacing w:lineRule="auto" w:line="259" w:before="0" w:after="160"/>
+        <w:jc w:val="left"/>
+        <w:rPr/>
+      </w:pPr>
+      <w:r>
+        <w:rPr/>
+        <w:t xml:space="preserve">Maven – Download Apache Maven </w:t>
+      </w:r>
+    </w:p>
+    <w:p>
+      <w:pPr>
+        <w:pStyle w:val="Normal"/>
+        <w:widowControl/>
+        <w:bidi w:val="0"/>
+        <w:spacing w:lineRule="auto" w:line="259" w:before="0" w:after="160"/>
+        <w:jc w:val="left"/>
+        <w:rPr/>
+      </w:pPr>
+      <w:r>
+        <w:rPr/>
+        <w:t>Download Maven: Visit the official Apache Maven website (https://maven.apache.org/download.cgi) and download the latest binary zip archive file. Choose the file with the .zip extension.</w:t>
+      </w:r>
+    </w:p>
+    <w:p>
+      <w:pPr>
+        <w:pStyle w:val="Normal"/>
+        <w:widowControl/>
+        <w:bidi w:val="0"/>
+        <w:spacing w:lineRule="auto" w:line="259" w:before="0" w:after="160"/>
+        <w:jc w:val="left"/>
+        <w:rPr/>
+      </w:pPr>
+      <w:r>
+        <w:rPr/>
+        <w:t>Extract the Maven archive: Extract the contents of the downloaded Maven zip archive to a directory of your choice. For example, you can extract it to C:\apache-maven.</w:t>
+      </w:r>
+    </w:p>
+    <w:p>
+      <w:pPr>
+        <w:pStyle w:val="Normal"/>
+        <w:widowControl/>
+        <w:bidi w:val="0"/>
+        <w:spacing w:lineRule="auto" w:line="259" w:before="0" w:after="160"/>
+        <w:jc w:val="left"/>
+        <w:rPr/>
+      </w:pPr>
+      <w:r>
+        <w:rPr/>
+        <w:t>Configure environment variables:</w:t>
+      </w:r>
+    </w:p>
+    <w:p>
+      <w:pPr>
+        <w:pStyle w:val="Normal"/>
+        <w:widowControl/>
+        <w:bidi w:val="0"/>
+        <w:spacing w:lineRule="auto" w:line="259" w:before="0" w:after="160"/>
+        <w:jc w:val="left"/>
+        <w:rPr/>
+      </w:pPr>
+      <w:r>
+        <w:rPr/>
+        <w:t>Open the Start menu and search for "Environment Variables."</w:t>
+      </w:r>
+    </w:p>
+    <w:p>
+      <w:pPr>
+        <w:pStyle w:val="Normal"/>
+        <w:widowControl/>
+        <w:bidi w:val="0"/>
+        <w:spacing w:lineRule="auto" w:line="259" w:before="0" w:after="160"/>
+        <w:jc w:val="left"/>
+        <w:rPr/>
+      </w:pPr>
+      <w:r>
+        <w:rPr/>
+        <w:t>Select "Edit the system environment variables" to open the System Properties window.</w:t>
+      </w:r>
+    </w:p>
+    <w:p>
+      <w:pPr>
+        <w:pStyle w:val="Normal"/>
+        <w:widowControl/>
+        <w:bidi w:val="0"/>
+        <w:spacing w:lineRule="auto" w:line="259" w:before="0" w:after="160"/>
+        <w:jc w:val="left"/>
+        <w:rPr/>
+      </w:pPr>
+      <w:r>
+        <w:rPr/>
+        <w:t>In the System Properties window, click the "Environment Variables" button.</w:t>
+      </w:r>
+    </w:p>
+    <w:p>
+      <w:pPr>
+        <w:pStyle w:val="Normal"/>
+        <w:widowControl/>
+        <w:bidi w:val="0"/>
+        <w:spacing w:lineRule="auto" w:line="259" w:before="0" w:after="160"/>
+        <w:jc w:val="left"/>
+        <w:rPr/>
+      </w:pPr>
+      <w:r>
+        <w:rPr/>
+        <w:t>In the "System Variables" section, click "New" to add a new variable.</w:t>
+      </w:r>
+    </w:p>
+    <w:p>
+      <w:pPr>
+        <w:pStyle w:val="Normal"/>
+        <w:widowControl/>
+        <w:bidi w:val="0"/>
+        <w:spacing w:lineRule="auto" w:line="259" w:before="0" w:after="160"/>
+        <w:jc w:val="left"/>
+        <w:rPr/>
+      </w:pPr>
+      <w:r>
+        <w:rPr/>
+        <w:t>Set the variable name as MAVEN_HOME.</w:t>
+      </w:r>
+    </w:p>
+    <w:p>
+      <w:pPr>
+        <w:pStyle w:val="Normal"/>
+        <w:widowControl/>
+        <w:bidi w:val="0"/>
+        <w:spacing w:lineRule="auto" w:line="259" w:before="0" w:after="160"/>
+        <w:jc w:val="left"/>
+        <w:rPr/>
+      </w:pPr>
+      <w:r>
+        <w:rPr/>
+        <w:t>Set the variable value as the path to the Maven directory you extracted in Step 2 (e.g., C:\apache-maven).</w:t>
+      </w:r>
+    </w:p>
+    <w:p>
+      <w:pPr>
+        <w:pStyle w:val="Normal"/>
+        <w:widowControl/>
+        <w:bidi w:val="0"/>
+        <w:spacing w:lineRule="auto" w:line="259" w:before="0" w:after="160"/>
+        <w:jc w:val="left"/>
+        <w:rPr/>
+      </w:pPr>
+      <w:r>
+        <w:rPr/>
+        <w:t>Click "OK" to save the variable.</w:t>
+      </w:r>
+    </w:p>
+    <w:p>
+      <w:pPr>
+        <w:pStyle w:val="Normal"/>
+        <w:widowControl/>
+        <w:bidi w:val="0"/>
+        <w:spacing w:lineRule="auto" w:line="259" w:before="0" w:after="160"/>
+        <w:jc w:val="left"/>
+        <w:rPr/>
+      </w:pPr>
+      <w:r>
+        <w:rPr/>
+        <w:t>In the "System Variables" section, locate the Path variable and click "Edit".</w:t>
+      </w:r>
+    </w:p>
+    <w:p>
+      <w:pPr>
+        <w:pStyle w:val="Normal"/>
+        <w:widowControl/>
+        <w:bidi w:val="0"/>
+        <w:spacing w:lineRule="auto" w:line="259" w:before="0" w:after="160"/>
+        <w:jc w:val="left"/>
+        <w:rPr/>
+      </w:pPr>
+      <w:r>
+        <w:rPr/>
+        <w:t>Add a new entry with the value %MAVEN_HOME%\bin.</w:t>
+      </w:r>
+    </w:p>
+    <w:p>
+      <w:pPr>
+        <w:pStyle w:val="Normal"/>
+        <w:widowControl/>
+        <w:bidi w:val="0"/>
+        <w:spacing w:lineRule="auto" w:line="259" w:before="0" w:after="160"/>
+        <w:jc w:val="left"/>
+        <w:rPr/>
+      </w:pPr>
+      <w:r>
+        <w:rPr/>
+        <w:t>Click "OK" to save the changes.</w:t>
+      </w:r>
+    </w:p>
+    <w:p>
+      <w:pPr>
+        <w:pStyle w:val="Normal"/>
+        <w:widowControl/>
+        <w:bidi w:val="0"/>
+        <w:spacing w:lineRule="auto" w:line="259" w:before="0" w:after="160"/>
+        <w:jc w:val="left"/>
+        <w:rPr/>
+      </w:pPr>
+      <w:r>
+        <w:rPr/>
+        <w:t>Close all the open windows.</w:t>
+      </w:r>
+    </w:p>
+    <w:p>
+      <w:pPr>
+        <w:pStyle w:val="Normal"/>
+        <w:widowControl/>
+        <w:bidi w:val="0"/>
+        <w:spacing w:lineRule="auto" w:line="259" w:before="0" w:after="160"/>
+        <w:jc w:val="left"/>
+        <w:rPr/>
+      </w:pPr>
+      <w:r>
+        <w:rPr/>
+      </w:r>
+    </w:p>
+    <w:p>
+      <w:pPr>
+        <w:pStyle w:val="Normal"/>
+        <w:widowControl/>
+        <w:bidi w:val="0"/>
+        <w:spacing w:lineRule="auto" w:line="259" w:before="0" w:after="160"/>
+        <w:jc w:val="left"/>
+        <w:rPr/>
+      </w:pPr>
+      <w:r>
+        <w:rPr/>
+        <w:t>C:\Projects\gpp-api-producao</w:t>
+      </w:r>
+    </w:p>
+    <w:p>
+      <w:pPr>
+        <w:pStyle w:val="Normal"/>
+        <w:widowControl/>
+        <w:bidi w:val="0"/>
+        <w:spacing w:lineRule="auto" w:line="259" w:before="0" w:after="160"/>
+        <w:jc w:val="left"/>
+        <w:rPr/>
+      </w:pPr>
+      <w:r>
+        <w:rPr/>
+        <w:t>mvn clean package</w:t>
+      </w:r>
+    </w:p>
+    <w:p>
+      <w:pPr>
+        <w:pStyle w:val="Normal"/>
+        <w:widowControl/>
+        <w:bidi w:val="0"/>
+        <w:spacing w:lineRule="auto" w:line="259" w:before="0" w:after="160"/>
+        <w:jc w:val="left"/>
+        <w:rPr/>
+      </w:pPr>
+      <w:r>
+        <w:rPr/>
+      </w:r>
+    </w:p>
+    <w:p>
+      <w:pPr>
+        <w:pStyle w:val="Normal"/>
+        <w:widowControl/>
+        <w:bidi w:val="0"/>
+        <w:spacing w:lineRule="auto" w:line="259" w:before="0" w:after="160"/>
+        <w:jc w:val="left"/>
+        <w:rPr/>
+      </w:pPr>
+      <w:r>
+        <w:rPr/>
+      </w:r>
+    </w:p>
+    <w:p>
+      <w:pPr>
+        <w:pStyle w:val="Normal"/>
+        <w:jc w:val="center"/>
+        <w:rPr/>
+      </w:pPr>
+      <w:r>
+        <w:rPr/>
+        <w:t>*****************************************************************************</w:t>
+      </w:r>
+    </w:p>
+    <w:p>
+      <w:pPr>
+        <w:pStyle w:val="Normal"/>
+        <w:jc w:val="center"/>
+        <w:rPr/>
+      </w:pPr>
+      <w:r>
+        <w:rPr/>
+        <w:t>SSH</w:t>
+      </w:r>
+    </w:p>
+    <w:p>
+      <w:pPr>
+        <w:pStyle w:val="Normal"/>
+        <w:jc w:val="center"/>
+        <w:rPr/>
+      </w:pPr>
+      <w:r>
+        <w:rPr/>
+      </w:r>
+    </w:p>
+    <w:p>
+      <w:pPr>
+        <w:pStyle w:val="TextBody"/>
+        <w:jc w:val="left"/>
+        <w:rPr/>
+      </w:pPr>
+      <w:r>
+        <w:rPr/>
+        <w:t xml:space="preserve">Download and install WinSCP from the official website: </w:t>
+      </w:r>
+      <w:hyperlink r:id="rId4" w:tgtFrame="_new">
+        <w:r>
+          <w:rPr>
+            <w:rStyle w:val="InternetLink"/>
+          </w:rPr>
+          <w:t>https://winscp.net/eng/download.php</w:t>
+        </w:r>
+      </w:hyperlink>
+    </w:p>
+    <w:p>
+      <w:pPr>
+        <w:pStyle w:val="TextBody"/>
+        <w:numPr>
+          <w:ilvl w:val="0"/>
+          <w:numId w:val="2"/>
+        </w:numPr>
+        <w:pBdr>
+          <w:top w:val="single" w:sz="2" w:space="1" w:color="D9D9E3"/>
+          <w:left w:val="single" w:sz="2" w:space="1" w:color="D9D9E3"/>
+          <w:bottom w:val="single" w:sz="2" w:space="1" w:color="D9D9E3"/>
+          <w:right w:val="single" w:sz="2" w:space="1" w:color="D9D9E3"/>
+        </w:pBdr>
+        <w:tabs>
+          <w:tab w:val="clear" w:pos="720"/>
+          <w:tab w:val="left" w:pos="0" w:leader="none"/>
+        </w:tabs>
+        <w:ind w:left="709" w:hanging="283"/>
+        <w:rPr/>
+      </w:pPr>
+      <w:r>
+        <w:rPr/>
+        <w:t>Launch WinSCP.</w:t>
+      </w:r>
+    </w:p>
+    <w:p>
+      <w:pPr>
+        <w:pStyle w:val="TextBody"/>
+        <w:numPr>
+          <w:ilvl w:val="0"/>
+          <w:numId w:val="2"/>
+        </w:numPr>
+        <w:pBdr>
+          <w:top w:val="single" w:sz="2" w:space="1" w:color="D9D9E3"/>
+          <w:left w:val="single" w:sz="2" w:space="1" w:color="D9D9E3"/>
+          <w:bottom w:val="single" w:sz="2" w:space="1" w:color="D9D9E3"/>
+          <w:right w:val="single" w:sz="2" w:space="1" w:color="D9D9E3"/>
+        </w:pBdr>
+        <w:tabs>
+          <w:tab w:val="clear" w:pos="720"/>
+          <w:tab w:val="left" w:pos="0" w:leader="none"/>
+        </w:tabs>
+        <w:ind w:left="709" w:hanging="283"/>
+        <w:rPr/>
+      </w:pPr>
+      <w:r>
+        <w:rPr/>
+        <w:t>In the WinSCP Login window, configure the following settings:</w:t>
+      </w:r>
+    </w:p>
+    <w:p>
+      <w:pPr>
+        <w:pStyle w:val="TextBody"/>
+        <w:numPr>
+          <w:ilvl w:val="0"/>
+          <w:numId w:val="2"/>
+        </w:numPr>
+        <w:pBdr>
+          <w:top w:val="single" w:sz="2" w:space="1" w:color="D9D9E3"/>
+          <w:left w:val="single" w:sz="2" w:space="1" w:color="D9D9E3"/>
+          <w:bottom w:val="single" w:sz="2" w:space="1" w:color="D9D9E3"/>
+          <w:right w:val="single" w:sz="2" w:space="1" w:color="D9D9E3"/>
+        </w:pBdr>
+        <w:tabs>
+          <w:tab w:val="clear" w:pos="720"/>
+          <w:tab w:val="left" w:pos="0" w:leader="none"/>
+        </w:tabs>
+        <w:ind w:left="709" w:hanging="283"/>
+        <w:rPr/>
+      </w:pPr>
+      <w:hyperlink r:id="rId5" w:tgtFrame="_new">
+        <w:r>
+          <w:rPr>
+            <w:rStyle w:val="InternetLink"/>
+          </w:rPr>
+          <w:t>https://winscp.net/eng/download.php</w:t>
+        </w:r>
+      </w:hyperlink>
+      <w:r>
+        <w:rPr/>
+        <w:t xml:space="preserve"> </w:t>
+      </w:r>
+    </w:p>
+    <w:p>
+      <w:pPr>
+        <w:pStyle w:val="TextBody"/>
+        <w:numPr>
+          <w:ilvl w:val="1"/>
+          <w:numId w:val="2"/>
+        </w:numPr>
+        <w:pBdr>
+          <w:top w:val="single" w:sz="2" w:space="1" w:color="D9D9E3"/>
+          <w:left w:val="single" w:sz="2" w:space="1" w:color="D9D9E3"/>
+          <w:bottom w:val="single" w:sz="2" w:space="1" w:color="D9D9E3"/>
+          <w:right w:val="single" w:sz="2" w:space="1" w:color="D9D9E3"/>
+        </w:pBdr>
+        <w:tabs>
+          <w:tab w:val="clear" w:pos="720"/>
+          <w:tab w:val="left" w:pos="0" w:leader="none"/>
+        </w:tabs>
+        <w:spacing w:before="0" w:after="0"/>
+        <w:ind w:left="1418" w:hanging="283"/>
+        <w:rPr/>
+      </w:pPr>
+      <w:r>
+        <w:rPr/>
+        <w:t>File protocol: SCP</w:t>
+      </w:r>
+    </w:p>
+    <w:p>
+      <w:pPr>
+        <w:pStyle w:val="TextBody"/>
+        <w:numPr>
+          <w:ilvl w:val="1"/>
+          <w:numId w:val="2"/>
+        </w:numPr>
+        <w:pBdr>
+          <w:top w:val="single" w:sz="2" w:space="1" w:color="D9D9E3"/>
+          <w:left w:val="single" w:sz="2" w:space="1" w:color="D9D9E3"/>
+          <w:bottom w:val="single" w:sz="2" w:space="1" w:color="D9D9E3"/>
+          <w:right w:val="single" w:sz="2" w:space="1" w:color="D9D9E3"/>
+        </w:pBdr>
+        <w:tabs>
+          <w:tab w:val="clear" w:pos="720"/>
+          <w:tab w:val="left" w:pos="0" w:leader="none"/>
+        </w:tabs>
+        <w:spacing w:before="0" w:after="0"/>
+        <w:ind w:left="1418" w:hanging="283"/>
+        <w:rPr/>
+      </w:pPr>
+      <w:r>
+        <w:rPr/>
+      </w:r>
+    </w:p>
+    <w:p>
+      <w:pPr>
+        <w:pStyle w:val="TextBody"/>
+        <w:numPr>
+          <w:ilvl w:val="1"/>
+          <w:numId w:val="2"/>
+        </w:numPr>
+        <w:pBdr>
+          <w:top w:val="single" w:sz="2" w:space="1" w:color="D9D9E3"/>
+          <w:left w:val="single" w:sz="2" w:space="1" w:color="D9D9E3"/>
+          <w:bottom w:val="single" w:sz="2" w:space="1" w:color="D9D9E3"/>
+          <w:right w:val="single" w:sz="2" w:space="1" w:color="D9D9E3"/>
+        </w:pBdr>
+        <w:tabs>
+          <w:tab w:val="clear" w:pos="720"/>
+          <w:tab w:val="left" w:pos="0" w:leader="none"/>
+        </w:tabs>
+        <w:spacing w:before="0" w:after="0"/>
+        <w:ind w:left="1418" w:hanging="283"/>
+        <w:rPr/>
+      </w:pPr>
+      <w:r>
+        <w:rPr/>
+        <w:t>Host name: Enter the public IP address of your AWS EC2 instance (e.g., 18.230.196.244)</w:t>
+      </w:r>
+    </w:p>
+    <w:p>
+      <w:pPr>
+        <w:pStyle w:val="TextBody"/>
+        <w:numPr>
+          <w:ilvl w:val="1"/>
+          <w:numId w:val="2"/>
+        </w:numPr>
+        <w:pBdr>
+          <w:top w:val="single" w:sz="2" w:space="1" w:color="D9D9E3"/>
+          <w:left w:val="single" w:sz="2" w:space="1" w:color="D9D9E3"/>
+          <w:bottom w:val="single" w:sz="2" w:space="1" w:color="D9D9E3"/>
+          <w:right w:val="single" w:sz="2" w:space="1" w:color="D9D9E3"/>
+        </w:pBdr>
+        <w:tabs>
+          <w:tab w:val="clear" w:pos="720"/>
+          <w:tab w:val="left" w:pos="0" w:leader="none"/>
+        </w:tabs>
+        <w:spacing w:before="0" w:after="0"/>
+        <w:ind w:left="1418" w:hanging="283"/>
+        <w:rPr/>
+      </w:pPr>
+      <w:r>
+        <w:rPr/>
+        <w:t>Port number: 22 (default for SSH)</w:t>
+      </w:r>
+    </w:p>
+    <w:p>
+      <w:pPr>
+        <w:pStyle w:val="TextBody"/>
+        <w:numPr>
+          <w:ilvl w:val="1"/>
+          <w:numId w:val="2"/>
+        </w:numPr>
+        <w:pBdr>
+          <w:top w:val="single" w:sz="2" w:space="1" w:color="D9D9E3"/>
+          <w:left w:val="single" w:sz="2" w:space="1" w:color="D9D9E3"/>
+          <w:bottom w:val="single" w:sz="2" w:space="1" w:color="D9D9E3"/>
+          <w:right w:val="single" w:sz="2" w:space="1" w:color="D9D9E3"/>
+        </w:pBdr>
+        <w:tabs>
+          <w:tab w:val="clear" w:pos="720"/>
+          <w:tab w:val="left" w:pos="0" w:leader="none"/>
+        </w:tabs>
+        <w:spacing w:before="0" w:after="0"/>
+        <w:ind w:left="1418" w:hanging="283"/>
+        <w:rPr/>
+      </w:pPr>
+      <w:r>
+        <w:rPr/>
+        <w:t>User name: Enter your username for the EC2 instance (e.g., ubuntu)</w:t>
+      </w:r>
+    </w:p>
+    <w:p>
+      <w:pPr>
+        <w:pStyle w:val="TextBody"/>
+        <w:numPr>
+          <w:ilvl w:val="1"/>
+          <w:numId w:val="2"/>
+        </w:numPr>
+        <w:pBdr>
+          <w:top w:val="single" w:sz="2" w:space="1" w:color="D9D9E3"/>
+          <w:left w:val="single" w:sz="2" w:space="1" w:color="D9D9E3"/>
+          <w:bottom w:val="single" w:sz="2" w:space="1" w:color="D9D9E3"/>
+          <w:right w:val="single" w:sz="2" w:space="1" w:color="D9D9E3"/>
+        </w:pBdr>
+        <w:tabs>
+          <w:tab w:val="clear" w:pos="720"/>
+          <w:tab w:val="left" w:pos="0" w:leader="none"/>
+        </w:tabs>
+        <w:spacing w:before="0" w:after="0"/>
+        <w:ind w:left="1418" w:hanging="283"/>
+        <w:rPr/>
+      </w:pPr>
+      <w:r>
+        <w:rPr/>
+        <w:t>Password: Enter the password for your EC2 instance or configure key-based authentication (see note below)</w:t>
+      </w:r>
+    </w:p>
+    <w:p>
+      <w:pPr>
+        <w:pStyle w:val="TextBody"/>
+        <w:numPr>
+          <w:ilvl w:val="1"/>
+          <w:numId w:val="2"/>
+        </w:numPr>
+        <w:pBdr>
+          <w:top w:val="single" w:sz="2" w:space="1" w:color="D9D9E3"/>
+          <w:left w:val="single" w:sz="2" w:space="1" w:color="D9D9E3"/>
+          <w:bottom w:val="single" w:sz="2" w:space="1" w:color="D9D9E3"/>
+          <w:right w:val="single" w:sz="2" w:space="1" w:color="D9D9E3"/>
+        </w:pBdr>
+        <w:tabs>
+          <w:tab w:val="clear" w:pos="720"/>
+          <w:tab w:val="left" w:pos="0" w:leader="none"/>
+        </w:tabs>
+        <w:spacing w:before="0" w:after="0"/>
+        <w:ind w:left="1418" w:hanging="283"/>
+        <w:rPr/>
+      </w:pPr>
+      <w:r>
+        <w:rPr/>
+        <w:t>File protocol: SCP</w:t>
+      </w:r>
+    </w:p>
+    <w:p>
+      <w:pPr>
+        <w:pStyle w:val="TextBody"/>
+        <w:numPr>
+          <w:ilvl w:val="0"/>
+          <w:numId w:val="2"/>
+        </w:numPr>
+        <w:pBdr>
+          <w:top w:val="single" w:sz="2" w:space="1" w:color="D9D9E3"/>
+          <w:left w:val="single" w:sz="2" w:space="1" w:color="D9D9E3"/>
+          <w:bottom w:val="single" w:sz="2" w:space="1" w:color="D9D9E3"/>
+          <w:right w:val="single" w:sz="2" w:space="1" w:color="D9D9E3"/>
+        </w:pBdr>
+        <w:tabs>
+          <w:tab w:val="clear" w:pos="720"/>
+          <w:tab w:val="left" w:pos="0" w:leader="none"/>
+        </w:tabs>
+        <w:ind w:left="709" w:hanging="283"/>
+        <w:rPr/>
+      </w:pPr>
+      <w:r>
+        <w:rPr/>
+        <w:t>Click the "Login" button to connect to the EC2 instance.</w:t>
+      </w:r>
+    </w:p>
+    <w:p>
+      <w:pPr>
+        <w:pStyle w:val="Normal"/>
+        <w:jc w:val="left"/>
+        <w:rPr/>
+      </w:pPr>
+      <w:r>
+        <w:rPr/>
+      </w:r>
+    </w:p>
+    <w:p>
+      <w:pPr>
+        <w:pStyle w:val="Normal"/>
+        <w:jc w:val="left"/>
+        <w:rPr/>
+      </w:pPr>
+      <w:r>
+        <w:rPr/>
+        <w:t>sudo nano /etc/ssh/sshd_config</w:t>
+      </w:r>
+    </w:p>
+    <w:p>
+      <w:pPr>
+        <w:pStyle w:val="TextBody"/>
+        <w:jc w:val="left"/>
+        <w:rPr/>
+      </w:pPr>
+      <w:r>
+        <w:rPr/>
+        <w:t>To resolve this issue, you can try the following steps:</w:t>
+      </w:r>
+    </w:p>
+    <w:p>
+      <w:pPr>
+        <w:pStyle w:val="TextBody"/>
+        <w:numPr>
+          <w:ilvl w:val="0"/>
+          <w:numId w:val="1"/>
+        </w:numPr>
+        <w:pBdr>
+          <w:top w:val="single" w:sz="2" w:space="1" w:color="D9D9E3"/>
+          <w:left w:val="single" w:sz="2" w:space="1" w:color="D9D9E3"/>
+          <w:bottom w:val="single" w:sz="2" w:space="1" w:color="D9D9E3"/>
+          <w:right w:val="single" w:sz="2" w:space="1" w:color="D9D9E3"/>
+        </w:pBdr>
+        <w:tabs>
+          <w:tab w:val="clear" w:pos="720"/>
+          <w:tab w:val="left" w:pos="0" w:leader="none"/>
+        </w:tabs>
+        <w:ind w:left="709" w:hanging="283"/>
+        <w:rPr/>
+      </w:pPr>
+      <w:r>
+        <w:rPr/>
+        <w:t>Use the "ubuntu" username: Instead of "root", try using the "ubuntu" username when connecting to the Ubuntu instance in WinSCP.</w:t>
+      </w:r>
+    </w:p>
+    <w:p>
+      <w:pPr>
+        <w:pStyle w:val="TextBody"/>
+        <w:numPr>
+          <w:ilvl w:val="0"/>
+          <w:numId w:val="1"/>
+        </w:numPr>
+        <w:pBdr>
+          <w:top w:val="single" w:sz="2" w:space="1" w:color="D9D9E3"/>
+          <w:left w:val="single" w:sz="2" w:space="1" w:color="D9D9E3"/>
+          <w:bottom w:val="single" w:sz="2" w:space="1" w:color="D9D9E3"/>
+          <w:right w:val="single" w:sz="2" w:space="1" w:color="D9D9E3"/>
+        </w:pBdr>
+        <w:tabs>
+          <w:tab w:val="clear" w:pos="720"/>
+          <w:tab w:val="left" w:pos="0" w:leader="none"/>
+        </w:tabs>
+        <w:ind w:left="709" w:hanging="283"/>
+        <w:rPr/>
+      </w:pPr>
+      <w:r>
+        <w:rPr/>
+        <w:t>Check SSH key-based authentication: If you have set up SSH key-based authentication, make sure you have configured WinSCP to use the correct private key file. In WinSCP, go to "Advanced Site Settings" and navigate to the "SSH &gt; Authentication" section to specify the private key file.</w:t>
+      </w:r>
+    </w:p>
+    <w:p>
+      <w:pPr>
+        <w:pStyle w:val="TextBody"/>
+        <w:numPr>
+          <w:ilvl w:val="0"/>
+          <w:numId w:val="1"/>
+        </w:numPr>
+        <w:pBdr>
+          <w:top w:val="single" w:sz="2" w:space="1" w:color="D9D9E3"/>
+          <w:left w:val="single" w:sz="2" w:space="1" w:color="D9D9E3"/>
+          <w:bottom w:val="single" w:sz="2" w:space="1" w:color="D9D9E3"/>
+          <w:right w:val="single" w:sz="2" w:space="1" w:color="D9D9E3"/>
+        </w:pBdr>
+        <w:tabs>
+          <w:tab w:val="clear" w:pos="720"/>
+          <w:tab w:val="left" w:pos="0" w:leader="none"/>
+        </w:tabs>
+        <w:ind w:left="709" w:hanging="283"/>
+        <w:rPr/>
+      </w:pPr>
+      <w:r>
+        <w:rPr/>
+        <w:t>Confirm the password: If you still want to connect using the root account, make sure you have the correct password. You can check the password associated with the root account in the AWS EC2 console or by using SSH to connect to the instance.</w:t>
+      </w:r>
+    </w:p>
+    <w:p>
+      <w:pPr>
+        <w:pStyle w:val="Normal"/>
+        <w:jc w:val="left"/>
+        <w:rPr/>
+      </w:pPr>
+      <w:r>
+        <w:rPr/>
+      </w:r>
+    </w:p>
+    <w:p>
+      <w:pPr>
+        <w:pStyle w:val="Normal"/>
+        <w:jc w:val="left"/>
+        <w:rPr/>
+      </w:pPr>
+      <w:r>
+        <w:rPr/>
+        <w:t>sudo chmod a+w /var/lib/tomcat9/webapps/</w:t>
+      </w:r>
+    </w:p>
+    <w:p>
+      <w:pPr>
+        <w:pStyle w:val="Normal"/>
+        <w:jc w:val="left"/>
+        <w:rPr/>
+      </w:pPr>
+      <w:r>
+        <w:rPr/>
+        <w:t>start tomcat</w:t>
+      </w:r>
+    </w:p>
+    <w:p>
+      <w:pPr>
+        <w:pStyle w:val="Normal"/>
+        <w:jc w:val="left"/>
+        <w:rPr/>
+      </w:pPr>
+      <w:r>
+        <w:rPr/>
+        <w:t>sudo tail -f /var/log/tomcat9/catalina.out</w:t>
+      </w:r>
+    </w:p>
+    <w:p>
+      <w:pPr>
+        <w:pStyle w:val="Normal"/>
+        <w:jc w:val="left"/>
+        <w:rPr/>
+      </w:pPr>
+      <w:r>
+        <w:rPr/>
+      </w:r>
+    </w:p>
+    <w:p>
+      <w:pPr>
+        <w:pStyle w:val="Normal"/>
+        <w:jc w:val="left"/>
+        <w:rPr/>
+      </w:pPr>
+      <w:hyperlink r:id="rId7">
+        <w:r>
+          <w:rPr>
+            <w:rStyle w:val="InternetLink"/>
+          </w:rPr>
+          <w:t>http://18.230.196.244:8080//authentication_api-0.0.1-SNAPSHOT</w:t>
+        </w:r>
+      </w:hyperlink>
+    </w:p>
+    <w:p>
+      <w:pPr>
+        <w:pStyle w:val="Normal"/>
+        <w:jc w:val="left"/>
+        <w:rPr/>
+      </w:pPr>
+      <w:r>
+        <w:rPr/>
+      </w:r>
+    </w:p>
+    <w:p>
+      <w:pPr>
+        <w:pStyle w:val="Normal"/>
+        <w:jc w:val="left"/>
+        <w:rPr/>
+      </w:pPr>
+      <w:r>
+        <w:rPr/>
+        <w:t>logs tom cat</w:t>
+      </w:r>
+    </w:p>
+    <w:p>
+      <w:pPr>
+        <w:pStyle w:val="Normal"/>
+        <w:jc w:val="left"/>
+        <w:rPr/>
+      </w:pPr>
+      <w:r>
+        <w:rPr/>
+        <w:t>cd /var/lib/tomcat9/conf</w:t>
+      </w:r>
+    </w:p>
+    <w:p>
+      <w:pPr>
+        <w:pStyle w:val="Normal"/>
+        <w:jc w:val="left"/>
+        <w:rPr/>
+      </w:pPr>
+      <w:r>
+        <w:rPr/>
+        <w:t>sudo nano logging.properties</w:t>
+      </w:r>
+    </w:p>
+    <w:p>
+      <w:pPr>
+        <w:pStyle w:val="Normal"/>
+        <w:jc w:val="left"/>
+        <w:rPr/>
+      </w:pPr>
+      <w:r>
+        <w:rPr/>
+        <w:t>org.apache.coyote.http2.level = FINE</w:t>
+      </w:r>
+    </w:p>
+    <w:p>
+      <w:pPr>
+        <w:pStyle w:val="Normal"/>
+        <w:jc w:val="left"/>
+        <w:rPr/>
+      </w:pPr>
+      <w:r>
+        <w:rPr/>
+        <w:t>sudo lsof -i :8080</w:t>
+      </w:r>
+    </w:p>
+    <w:p>
+      <w:pPr>
+        <w:pStyle w:val="Normal"/>
+        <w:jc w:val="left"/>
+        <w:rPr/>
+      </w:pPr>
+      <w:r>
+        <w:rPr/>
+        <w:t>sudo systemctl stop tomcat9</w:t>
+      </w:r>
+    </w:p>
+    <w:p>
+      <w:pPr>
+        <w:pStyle w:val="Normal"/>
+        <w:jc w:val="left"/>
+        <w:rPr/>
+      </w:pPr>
+      <w:r>
+        <w:rPr/>
+        <w:t>view erros log</w:t>
+      </w:r>
+    </w:p>
+    <w:p>
+      <w:pPr>
+        <w:pStyle w:val="Normal"/>
+        <w:jc w:val="left"/>
+        <w:rPr/>
+      </w:pPr>
+      <w:r>
+        <w:rPr/>
+        <w:t>cd /var/log/tomcat9/</w:t>
+      </w:r>
+    </w:p>
+    <w:p>
+      <w:pPr>
+        <w:pStyle w:val="Normal"/>
+        <w:jc w:val="left"/>
+        <w:rPr/>
+      </w:pPr>
+      <w:r>
+        <w:rPr/>
+        <w:t>sudo nano catalina.out</w:t>
+      </w:r>
+    </w:p>
+    <w:p>
+      <w:pPr>
+        <w:pStyle w:val="Normal"/>
+        <w:jc w:val="left"/>
+        <w:rPr/>
+      </w:pPr>
+      <w:r>
+        <w:rPr/>
+      </w:r>
+    </w:p>
+    <w:p>
+      <w:pPr>
+        <w:pStyle w:val="Normal"/>
+        <w:jc w:val="left"/>
+        <w:rPr/>
+      </w:pPr>
+      <w:r>
+        <w:rPr/>
+        <w:t>curl http://18.230.196.244:8081/gpp/pecas/</w:t>
+      </w:r>
+    </w:p>
+    <w:p>
+      <w:pPr>
+        <w:pStyle w:val="Normal"/>
+        <w:jc w:val="center"/>
+        <w:rPr/>
+      </w:pPr>
+      <w:r>
+        <w:rPr/>
+        <w:t>*****************************************************************************</w:t>
+      </w:r>
+    </w:p>
+    <w:p>
+      <w:pPr>
+        <w:pStyle w:val="Normal"/>
+        <w:jc w:val="center"/>
+        <w:rPr/>
+      </w:pPr>
+      <w:r>
+        <w:rPr/>
+      </w:r>
+    </w:p>
+    <w:p>
+      <w:pPr>
+        <w:pStyle w:val="Normal"/>
+        <w:jc w:val="center"/>
+        <w:rPr/>
+      </w:pPr>
+      <w:r>
+        <w:rPr/>
+      </w:r>
+    </w:p>
+    <w:p>
+      <w:pPr>
+        <w:pStyle w:val="Normal"/>
+        <w:jc w:val="center"/>
+        <w:rPr/>
+      </w:pPr>
+      <w:r>
+        <w:rPr/>
+        <w:t>*****************************************************************************</w:t>
+      </w:r>
+    </w:p>
+    <w:p>
+      <w:pPr>
+        <w:pStyle w:val="Normal"/>
+        <w:jc w:val="center"/>
+        <w:rPr/>
+      </w:pPr>
+      <w:r>
+        <w:rPr/>
+      </w:r>
+    </w:p>
+    <w:p>
+      <w:pPr>
+        <w:pStyle w:val="Normal"/>
+        <w:jc w:val="center"/>
+        <w:rPr/>
+      </w:pPr>
+      <w:r>
+        <w:rPr/>
+      </w:r>
+    </w:p>
+    <w:p>
+      <w:pPr>
+        <w:pStyle w:val="Normal"/>
+        <w:jc w:val="center"/>
+        <w:rPr/>
+      </w:pPr>
+      <w:r>
+        <w:rPr/>
+        <w:t>*****************************************************************************</w:t>
+      </w:r>
+    </w:p>
+    <w:p>
+      <w:pPr>
+        <w:pStyle w:val="Normal"/>
+        <w:jc w:val="center"/>
+        <w:rPr/>
+      </w:pPr>
+      <w:r>
+        <w:rPr/>
+      </w:r>
+    </w:p>
+    <w:p>
+      <w:pPr>
+        <w:pStyle w:val="Normal"/>
+        <w:jc w:val="center"/>
+        <w:rPr/>
+      </w:pPr>
+      <w:r>
+        <w:rPr/>
+      </w:r>
+    </w:p>
+    <w:p>
+      <w:pPr>
+        <w:pStyle w:val="Normal"/>
+        <w:spacing w:before="0" w:after="160"/>
+        <w:jc w:val="center"/>
+        <w:rPr/>
+      </w:pPr>
+      <w:r>
+        <w:rPr/>
+        <w:t>*****************************************************************************</w:t>
       </w:r>
     </w:p>
     <w:sectPr>
@@ -163,6 +1392,393 @@
     </w:sectPr>
   </w:body>
 </w:document>
+</file>
+
+<file path=word/numbering.xml><?xml version="1.0" encoding="utf-8"?>
+<w:numbering xmlns:w="http://schemas.openxmlformats.org/wordprocessingml/2006/main" xmlns:o="urn:schemas-microsoft-com:office:office" xmlns:r="http://schemas.openxmlformats.org/officeDocument/2006/relationships" xmlns:v="urn:schemas-microsoft-com:vml" xmlns:mc="http://schemas.openxmlformats.org/markup-compatibility/2006" xmlns:w14="http://schemas.microsoft.com/office/word/2010/wordml" mc:Ignorable="w14">
+  <w:abstractNum w:abstractNumId="1">
+    <w:lvl w:ilvl="0">
+      <w:start w:val="1"/>
+      <w:numFmt w:val="decimal"/>
+      <w:lvlText w:val="%1."/>
+      <w:lvlJc w:val="left"/>
+      <w:pPr>
+        <w:tabs>
+          <w:tab w:val="num" w:pos="709"/>
+        </w:tabs>
+        <w:ind w:left="709" w:hanging="283"/>
+      </w:pPr>
+      <w:rPr/>
+    </w:lvl>
+    <w:lvl w:ilvl="1">
+      <w:start w:val="1"/>
+      <w:numFmt w:val="decimal"/>
+      <w:lvlText w:val="%2."/>
+      <w:lvlJc w:val="left"/>
+      <w:pPr>
+        <w:tabs>
+          <w:tab w:val="num" w:pos="1418"/>
+        </w:tabs>
+        <w:ind w:left="1418" w:hanging="283"/>
+      </w:pPr>
+      <w:rPr/>
+    </w:lvl>
+    <w:lvl w:ilvl="2">
+      <w:start w:val="1"/>
+      <w:numFmt w:val="decimal"/>
+      <w:lvlText w:val="%3."/>
+      <w:lvlJc w:val="left"/>
+      <w:pPr>
+        <w:tabs>
+          <w:tab w:val="num" w:pos="2127"/>
+        </w:tabs>
+        <w:ind w:left="2127" w:hanging="283"/>
+      </w:pPr>
+      <w:rPr/>
+    </w:lvl>
+    <w:lvl w:ilvl="3">
+      <w:start w:val="1"/>
+      <w:numFmt w:val="decimal"/>
+      <w:lvlText w:val="%4."/>
+      <w:lvlJc w:val="left"/>
+      <w:pPr>
+        <w:tabs>
+          <w:tab w:val="num" w:pos="2836"/>
+        </w:tabs>
+        <w:ind w:left="2836" w:hanging="283"/>
+      </w:pPr>
+      <w:rPr/>
+    </w:lvl>
+    <w:lvl w:ilvl="4">
+      <w:start w:val="1"/>
+      <w:numFmt w:val="decimal"/>
+      <w:lvlText w:val="%5."/>
+      <w:lvlJc w:val="left"/>
+      <w:pPr>
+        <w:tabs>
+          <w:tab w:val="num" w:pos="3545"/>
+        </w:tabs>
+        <w:ind w:left="3545" w:hanging="283"/>
+      </w:pPr>
+      <w:rPr/>
+    </w:lvl>
+    <w:lvl w:ilvl="5">
+      <w:start w:val="1"/>
+      <w:numFmt w:val="decimal"/>
+      <w:lvlText w:val="%6."/>
+      <w:lvlJc w:val="left"/>
+      <w:pPr>
+        <w:tabs>
+          <w:tab w:val="num" w:pos="4254"/>
+        </w:tabs>
+        <w:ind w:left="4254" w:hanging="283"/>
+      </w:pPr>
+      <w:rPr/>
+    </w:lvl>
+    <w:lvl w:ilvl="6">
+      <w:start w:val="1"/>
+      <w:numFmt w:val="decimal"/>
+      <w:lvlText w:val="%7."/>
+      <w:lvlJc w:val="left"/>
+      <w:pPr>
+        <w:tabs>
+          <w:tab w:val="num" w:pos="4963"/>
+        </w:tabs>
+        <w:ind w:left="4963" w:hanging="283"/>
+      </w:pPr>
+      <w:rPr/>
+    </w:lvl>
+    <w:lvl w:ilvl="7">
+      <w:start w:val="1"/>
+      <w:numFmt w:val="decimal"/>
+      <w:lvlText w:val="%8."/>
+      <w:lvlJc w:val="left"/>
+      <w:pPr>
+        <w:tabs>
+          <w:tab w:val="num" w:pos="5672"/>
+        </w:tabs>
+        <w:ind w:left="5672" w:hanging="283"/>
+      </w:pPr>
+      <w:rPr/>
+    </w:lvl>
+    <w:lvl w:ilvl="8">
+      <w:start w:val="1"/>
+      <w:numFmt w:val="decimal"/>
+      <w:lvlText w:val="%9."/>
+      <w:lvlJc w:val="left"/>
+      <w:pPr>
+        <w:tabs>
+          <w:tab w:val="num" w:pos="6381"/>
+        </w:tabs>
+        <w:ind w:left="6381" w:hanging="283"/>
+      </w:pPr>
+      <w:rPr/>
+    </w:lvl>
+  </w:abstractNum>
+  <w:abstractNum w:abstractNumId="2">
+    <w:lvl w:ilvl="0">
+      <w:start w:val="1"/>
+      <w:numFmt w:val="decimal"/>
+      <w:lvlText w:val="%1."/>
+      <w:lvlJc w:val="left"/>
+      <w:pPr>
+        <w:tabs>
+          <w:tab w:val="num" w:pos="709"/>
+        </w:tabs>
+        <w:ind w:left="709" w:hanging="283"/>
+      </w:pPr>
+      <w:rPr/>
+    </w:lvl>
+    <w:lvl w:ilvl="1">
+      <w:start w:val="1"/>
+      <w:numFmt w:val="bullet"/>
+      <w:lvlText w:val=""/>
+      <w:lvlJc w:val="left"/>
+      <w:pPr>
+        <w:tabs>
+          <w:tab w:val="num" w:pos="1418"/>
+        </w:tabs>
+        <w:ind w:left="1418" w:hanging="283"/>
+      </w:pPr>
+      <w:rPr>
+        <w:rFonts w:ascii="Symbol" w:hAnsi="Symbol" w:cs="Symbol" w:hint="default"/>
+      </w:rPr>
+    </w:lvl>
+    <w:lvl w:ilvl="2">
+      <w:start w:val="1"/>
+      <w:numFmt w:val="bullet"/>
+      <w:lvlText w:val=""/>
+      <w:lvlJc w:val="left"/>
+      <w:pPr>
+        <w:tabs>
+          <w:tab w:val="num" w:pos="2127"/>
+        </w:tabs>
+        <w:ind w:left="2127" w:hanging="283"/>
+      </w:pPr>
+      <w:rPr>
+        <w:rFonts w:ascii="Symbol" w:hAnsi="Symbol" w:cs="Symbol" w:hint="default"/>
+      </w:rPr>
+    </w:lvl>
+    <w:lvl w:ilvl="3">
+      <w:start w:val="1"/>
+      <w:numFmt w:val="bullet"/>
+      <w:lvlText w:val=""/>
+      <w:lvlJc w:val="left"/>
+      <w:pPr>
+        <w:tabs>
+          <w:tab w:val="num" w:pos="2836"/>
+        </w:tabs>
+        <w:ind w:left="2836" w:hanging="283"/>
+      </w:pPr>
+      <w:rPr>
+        <w:rFonts w:ascii="Symbol" w:hAnsi="Symbol" w:cs="Symbol" w:hint="default"/>
+      </w:rPr>
+    </w:lvl>
+    <w:lvl w:ilvl="4">
+      <w:start w:val="1"/>
+      <w:numFmt w:val="bullet"/>
+      <w:lvlText w:val=""/>
+      <w:lvlJc w:val="left"/>
+      <w:pPr>
+        <w:tabs>
+          <w:tab w:val="num" w:pos="3545"/>
+        </w:tabs>
+        <w:ind w:left="3545" w:hanging="283"/>
+      </w:pPr>
+      <w:rPr>
+        <w:rFonts w:ascii="Symbol" w:hAnsi="Symbol" w:cs="Symbol" w:hint="default"/>
+      </w:rPr>
+    </w:lvl>
+    <w:lvl w:ilvl="5">
+      <w:start w:val="1"/>
+      <w:numFmt w:val="bullet"/>
+      <w:lvlText w:val=""/>
+      <w:lvlJc w:val="left"/>
+      <w:pPr>
+        <w:tabs>
+          <w:tab w:val="num" w:pos="4254"/>
+        </w:tabs>
+        <w:ind w:left="4254" w:hanging="283"/>
+      </w:pPr>
+      <w:rPr>
+        <w:rFonts w:ascii="Symbol" w:hAnsi="Symbol" w:cs="Symbol" w:hint="default"/>
+      </w:rPr>
+    </w:lvl>
+    <w:lvl w:ilvl="6">
+      <w:start w:val="1"/>
+      <w:numFmt w:val="bullet"/>
+      <w:lvlText w:val=""/>
+      <w:lvlJc w:val="left"/>
+      <w:pPr>
+        <w:tabs>
+          <w:tab w:val="num" w:pos="4963"/>
+        </w:tabs>
+        <w:ind w:left="4963" w:hanging="283"/>
+      </w:pPr>
+      <w:rPr>
+        <w:rFonts w:ascii="Symbol" w:hAnsi="Symbol" w:cs="Symbol" w:hint="default"/>
+      </w:rPr>
+    </w:lvl>
+    <w:lvl w:ilvl="7">
+      <w:start w:val="1"/>
+      <w:numFmt w:val="bullet"/>
+      <w:lvlText w:val=""/>
+      <w:lvlJc w:val="left"/>
+      <w:pPr>
+        <w:tabs>
+          <w:tab w:val="num" w:pos="5672"/>
+        </w:tabs>
+        <w:ind w:left="5672" w:hanging="283"/>
+      </w:pPr>
+      <w:rPr>
+        <w:rFonts w:ascii="Symbol" w:hAnsi="Symbol" w:cs="Symbol" w:hint="default"/>
+      </w:rPr>
+    </w:lvl>
+    <w:lvl w:ilvl="8">
+      <w:start w:val="1"/>
+      <w:numFmt w:val="bullet"/>
+      <w:lvlText w:val=""/>
+      <w:lvlJc w:val="left"/>
+      <w:pPr>
+        <w:tabs>
+          <w:tab w:val="num" w:pos="6381"/>
+        </w:tabs>
+        <w:ind w:left="6381" w:hanging="283"/>
+      </w:pPr>
+      <w:rPr>
+        <w:rFonts w:ascii="Symbol" w:hAnsi="Symbol" w:cs="Symbol" w:hint="default"/>
+      </w:rPr>
+    </w:lvl>
+  </w:abstractNum>
+  <w:abstractNum w:abstractNumId="3">
+    <w:lvl w:ilvl="0">
+      <w:start w:val="1"/>
+      <w:numFmt w:val="none"/>
+      <w:suff w:val="nothing"/>
+      <w:lvlText w:val=""/>
+      <w:lvlJc w:val="left"/>
+      <w:pPr>
+        <w:tabs>
+          <w:tab w:val="num" w:pos="0"/>
+        </w:tabs>
+        <w:ind w:left="0" w:hanging="0"/>
+      </w:pPr>
+    </w:lvl>
+    <w:lvl w:ilvl="1">
+      <w:start w:val="1"/>
+      <w:numFmt w:val="none"/>
+      <w:suff w:val="nothing"/>
+      <w:lvlText w:val=""/>
+      <w:lvlJc w:val="left"/>
+      <w:pPr>
+        <w:tabs>
+          <w:tab w:val="num" w:pos="0"/>
+        </w:tabs>
+        <w:ind w:left="0" w:hanging="0"/>
+      </w:pPr>
+    </w:lvl>
+    <w:lvl w:ilvl="2">
+      <w:start w:val="1"/>
+      <w:numFmt w:val="none"/>
+      <w:suff w:val="nothing"/>
+      <w:lvlText w:val=""/>
+      <w:lvlJc w:val="left"/>
+      <w:pPr>
+        <w:tabs>
+          <w:tab w:val="num" w:pos="0"/>
+        </w:tabs>
+        <w:ind w:left="0" w:hanging="0"/>
+      </w:pPr>
+    </w:lvl>
+    <w:lvl w:ilvl="3">
+      <w:start w:val="1"/>
+      <w:numFmt w:val="none"/>
+      <w:suff w:val="nothing"/>
+      <w:lvlText w:val=""/>
+      <w:lvlJc w:val="left"/>
+      <w:pPr>
+        <w:tabs>
+          <w:tab w:val="num" w:pos="0"/>
+        </w:tabs>
+        <w:ind w:left="0" w:hanging="0"/>
+      </w:pPr>
+    </w:lvl>
+    <w:lvl w:ilvl="4">
+      <w:start w:val="1"/>
+      <w:numFmt w:val="none"/>
+      <w:suff w:val="nothing"/>
+      <w:lvlText w:val=""/>
+      <w:lvlJc w:val="left"/>
+      <w:pPr>
+        <w:tabs>
+          <w:tab w:val="num" w:pos="0"/>
+        </w:tabs>
+        <w:ind w:left="0" w:hanging="0"/>
+      </w:pPr>
+    </w:lvl>
+    <w:lvl w:ilvl="5">
+      <w:start w:val="1"/>
+      <w:numFmt w:val="none"/>
+      <w:suff w:val="nothing"/>
+      <w:lvlText w:val=""/>
+      <w:lvlJc w:val="left"/>
+      <w:pPr>
+        <w:tabs>
+          <w:tab w:val="num" w:pos="0"/>
+        </w:tabs>
+        <w:ind w:left="0" w:hanging="0"/>
+      </w:pPr>
+    </w:lvl>
+    <w:lvl w:ilvl="6">
+      <w:start w:val="1"/>
+      <w:numFmt w:val="none"/>
+      <w:suff w:val="nothing"/>
+      <w:lvlText w:val=""/>
+      <w:lvlJc w:val="left"/>
+      <w:pPr>
+        <w:tabs>
+          <w:tab w:val="num" w:pos="0"/>
+        </w:tabs>
+        <w:ind w:left="0" w:hanging="0"/>
+      </w:pPr>
+    </w:lvl>
+    <w:lvl w:ilvl="7">
+      <w:start w:val="1"/>
+      <w:numFmt w:val="none"/>
+      <w:suff w:val="nothing"/>
+      <w:lvlText w:val=""/>
+      <w:lvlJc w:val="left"/>
+      <w:pPr>
+        <w:tabs>
+          <w:tab w:val="num" w:pos="0"/>
+        </w:tabs>
+        <w:ind w:left="0" w:hanging="0"/>
+      </w:pPr>
+    </w:lvl>
+    <w:lvl w:ilvl="8">
+      <w:start w:val="1"/>
+      <w:numFmt w:val="none"/>
+      <w:suff w:val="nothing"/>
+      <w:lvlText w:val=""/>
+      <w:lvlJc w:val="left"/>
+      <w:pPr>
+        <w:tabs>
+          <w:tab w:val="num" w:pos="0"/>
+        </w:tabs>
+        <w:ind w:left="0" w:hanging="0"/>
+      </w:pPr>
+    </w:lvl>
+  </w:abstractNum>
+  <w:num w:numId="1">
+    <w:abstractNumId w:val="1"/>
+  </w:num>
+  <w:num w:numId="2">
+    <w:abstractNumId w:val="2"/>
+  </w:num>
+  <w:num w:numId="3">
+    <w:abstractNumId w:val="3"/>
+  </w:num>
+</w:numbering>
 </file>
 
 <file path=word/styles.xml><?xml version="1.0" encoding="utf-8"?>
@@ -590,6 +2206,32 @@
     <w:qFormat/>
     <w:rPr/>
   </w:style>
+  <w:style w:type="character" w:styleId="NumberingSymbols">
+    <w:name w:val="Numbering Symbols"/>
+    <w:qFormat/>
+    <w:rPr/>
+  </w:style>
+  <w:style w:type="character" w:styleId="SourceText">
+    <w:name w:val="Source Text"/>
+    <w:qFormat/>
+    <w:rPr>
+      <w:rFonts w:ascii="Liberation Mono" w:hAnsi="Liberation Mono" w:eastAsia="Liberation Mono" w:cs="Liberation Mono"/>
+    </w:rPr>
+  </w:style>
+  <w:style w:type="character" w:styleId="InternetLink">
+    <w:name w:val="Hyperlink"/>
+    <w:rPr>
+      <w:color w:val="000080"/>
+      <w:u w:val="single"/>
+    </w:rPr>
+  </w:style>
+  <w:style w:type="character" w:styleId="Bullets">
+    <w:name w:val="Bullets"/>
+    <w:qFormat/>
+    <w:rPr>
+      <w:rFonts w:ascii="OpenSymbol" w:hAnsi="OpenSymbol" w:eastAsia="OpenSymbol" w:cs="OpenSymbol"/>
+    </w:rPr>
+  </w:style>
   <w:style w:type="paragraph" w:styleId="Heading">
     <w:name w:val="Heading"/>
     <w:basedOn w:val="Normal"/>
@@ -646,6 +2288,19 @@
     </w:pPr>
     <w:rPr>
       <w:rFonts w:cs="Arial"/>
+    </w:rPr>
+  </w:style>
+  <w:style w:type="paragraph" w:styleId="PreformattedText">
+    <w:name w:val="Preformatted Text"/>
+    <w:basedOn w:val="Normal"/>
+    <w:qFormat/>
+    <w:pPr>
+      <w:spacing w:before="0" w:after="0"/>
+    </w:pPr>
+    <w:rPr>
+      <w:rFonts w:ascii="Liberation Mono" w:hAnsi="Liberation Mono" w:eastAsia="Liberation Mono" w:cs="Liberation Mono"/>
+      <w:sz w:val="20"/>
+      <w:szCs w:val="20"/>
     </w:rPr>
   </w:style>
   <w:style w:type="numbering" w:styleId="NoList" w:default="1">

</xml_diff>

<commit_message>
:sparkles: feat: asteca editar
</commit_message>
<xml_diff>
--- a/utilitarios/ajudas_angular_banco.docx
+++ b/utilitarios/ajudas_angular_banco.docx
@@ -76,10 +76,16 @@
     <w:p>
       <w:pPr>
         <w:pStyle w:val="Normal"/>
-        <w:rPr/>
-      </w:pPr>
-      <w:r>
-        <w:rPr/>
+        <w:rPr>
+          <w:b/>
+          <w:bCs/>
+        </w:rPr>
+      </w:pPr>
+      <w:r>
+        <w:rPr>
+          <w:b/>
+          <w:bCs/>
+        </w:rPr>
         <w:t>npm install @angular/core@15.2.1 --force</w:t>
       </w:r>
     </w:p>

</xml_diff>